<commit_message>
New document, upgrate of scripts and pictures
</commit_message>
<xml_diff>
--- a/examples/eidelyur/MCOOL/all_docs/my_docs/mcool2Approach_1.docx
+++ b/examples/eidelyur/MCOOL/all_docs/my_docs/mcool2Approach_1.docx
@@ -1,7 +1,126 @@
 
 <file path=word/document.xml><?xml version="1.0" encoding="utf-8"?>
-<w:document xmlns:wpc="http://schemas.microsoft.com/office/word/2010/wordprocessingCanvas" xmlns:cx="http://schemas.microsoft.com/office/drawing/2014/chartex" xmlns:cx1="http://schemas.microsoft.com/office/drawing/2015/9/8/chartex" xmlns:cx2="http://schemas.microsoft.com/office/drawing/2015/10/21/chartex" xmlns:cx3="http://schemas.microsoft.com/office/drawing/2016/5/9/chartex" xmlns:cx4="http://schemas.microsoft.com/office/drawing/2016/5/10/chartex" xmlns:cx5="http://schemas.microsoft.com/office/drawing/2016/5/11/chartex" xmlns:mc="http://schemas.openxmlformats.org/markup-compatibility/2006" xmlns:o="urn:schemas-microsoft-com:office:office" xmlns:r="http://schemas.openxmlformats.org/officeDocument/2006/relationships" xmlns:m="http://schemas.openxmlformats.org/officeDocument/2006/math" xmlns:v="urn:schemas-microsoft-com:vml" xmlns:wp14="http://schemas.microsoft.com/office/word/2010/wordprocessingDrawing" xmlns:wp="http://schemas.openxmlformats.org/drawingml/2006/wordprocessingDrawing" xmlns:w10="urn:schemas-microsoft-com:office:word" xmlns:w="http://schemas.openxmlformats.org/wordprocessingml/2006/main" xmlns:w14="http://schemas.microsoft.com/office/word/2010/wordml" xmlns:w15="http://schemas.microsoft.com/office/word/2012/wordml" xmlns:w16se="http://schemas.microsoft.com/office/word/2015/wordml/symex" xmlns:wpg="http://schemas.microsoft.com/office/word/2010/wordprocessingGroup" xmlns:wpi="http://schemas.microsoft.com/office/word/2010/wordprocessingInk" xmlns:wne="http://schemas.microsoft.com/office/word/2006/wordml" xmlns:wps="http://schemas.microsoft.com/office/word/2010/wordprocessingShape" mc:Ignorable="w14 w15 w16se wp14">
+<w:document xmlns:wpc="http://schemas.microsoft.com/office/word/2010/wordprocessingCanvas" xmlns:cx="http://schemas.microsoft.com/office/drawing/2014/chartex" xmlns:cx1="http://schemas.microsoft.com/office/drawing/2015/9/8/chartex" xmlns:cx2="http://schemas.microsoft.com/office/drawing/2015/10/21/chartex" xmlns:cx3="http://schemas.microsoft.com/office/drawing/2016/5/9/chartex" xmlns:cx4="http://schemas.microsoft.com/office/drawing/2016/5/10/chartex" xmlns:cx5="http://schemas.microsoft.com/office/drawing/2016/5/11/chartex" xmlns:cx6="http://schemas.microsoft.com/office/drawing/2016/5/12/chartex" xmlns:cx7="http://schemas.microsoft.com/office/drawing/2016/5/13/chartex" xmlns:cx8="http://schemas.microsoft.com/office/drawing/2016/5/14/chartex" xmlns:mc="http://schemas.openxmlformats.org/markup-compatibility/2006" xmlns:aink="http://schemas.microsoft.com/office/drawing/2016/ink" xmlns:am3d="http://schemas.microsoft.com/office/drawing/2017/model3d" xmlns:o="urn:schemas-microsoft-com:office:office" xmlns:r="http://schemas.openxmlformats.org/officeDocument/2006/relationships" xmlns:m="http://schemas.openxmlformats.org/officeDocument/2006/math" xmlns:v="urn:schemas-microsoft-com:vml" xmlns:wp14="http://schemas.microsoft.com/office/word/2010/wordprocessingDrawing" xmlns:wp="http://schemas.openxmlformats.org/drawingml/2006/wordprocessingDrawing" xmlns:w10="urn:schemas-microsoft-com:office:word" xmlns:w="http://schemas.openxmlformats.org/wordprocessingml/2006/main" xmlns:w14="http://schemas.microsoft.com/office/word/2010/wordml" xmlns:w15="http://schemas.microsoft.com/office/word/2012/wordml" xmlns:w16cid="http://schemas.microsoft.com/office/word/2016/wordml/cid" xmlns:w16se="http://schemas.microsoft.com/office/word/2015/wordml/symex" xmlns:wpg="http://schemas.microsoft.com/office/word/2010/wordprocessingGroup" xmlns:wpi="http://schemas.microsoft.com/office/word/2010/wordprocessingInk" xmlns:wne="http://schemas.microsoft.com/office/word/2006/wordml" xmlns:wps="http://schemas.microsoft.com/office/word/2010/wordprocessingShape" mc:Ignorable="w14 w15 w16se w16cid wp14">
   <w:body>
+    <w:p>
+      <w:pPr>
+        <w:spacing w:after="0"/>
+        <w:jc w:val="both"/>
+        <w:rPr>
+          <w:sz w:val="28"/>
+          <w:szCs w:val="28"/>
+          <w:lang w:val="en"/>
+        </w:rPr>
+      </w:pPr>
+    </w:p>
+    <w:p>
+      <w:pPr>
+        <w:spacing w:after="0"/>
+        <w:jc w:val="both"/>
+        <w:rPr>
+          <w:sz w:val="28"/>
+          <w:szCs w:val="28"/>
+          <w:lang w:val="en"/>
+        </w:rPr>
+      </w:pPr>
+      <w:r>
+        <w:rPr>
+          <w:sz w:val="28"/>
+          <w:szCs w:val="28"/>
+          <w:lang w:val="en"/>
+        </w:rPr>
+        <w:t>Repository</w:t>
+      </w:r>
+      <w:r>
+        <w:rPr>
+          <w:sz w:val="28"/>
+          <w:szCs w:val="28"/>
+          <w:lang w:val="en"/>
+        </w:rPr>
+        <w:t xml:space="preserve">: </w:t>
+      </w:r>
+    </w:p>
+    <w:p>
+      <w:pPr>
+        <w:spacing w:after="0"/>
+        <w:jc w:val="both"/>
+        <w:rPr>
+          <w:color w:val="FF0000"/>
+          <w:sz w:val="28"/>
+          <w:szCs w:val="28"/>
+          <w:lang w:val="en"/>
+        </w:rPr>
+      </w:pPr>
+      <w:r>
+        <w:rPr>
+          <w:color w:val="FF0000"/>
+          <w:sz w:val="28"/>
+          <w:szCs w:val="28"/>
+          <w:lang w:val="en"/>
+        </w:rPr>
+        <w:t>My Documents/GitHub/radiasoft/rsfriction/examples/MCOOL/all_docs/my_docs</w:t>
+      </w:r>
+    </w:p>
+    <w:p>
+      <w:pPr>
+        <w:spacing w:after="0"/>
+        <w:jc w:val="both"/>
+        <w:rPr>
+          <w:color w:val="FF0000"/>
+          <w:sz w:val="28"/>
+          <w:szCs w:val="28"/>
+          <w:lang w:val="en"/>
+        </w:rPr>
+      </w:pPr>
+      <w:r>
+        <w:rPr>
+          <w:sz w:val="28"/>
+          <w:szCs w:val="28"/>
+          <w:lang w:val="en"/>
+        </w:rPr>
+        <w:t xml:space="preserve">This </w:t>
+      </w:r>
+      <w:r>
+        <w:rPr>
+          <w:sz w:val="28"/>
+          <w:szCs w:val="28"/>
+          <w:lang w:val="en"/>
+        </w:rPr>
+        <w:t xml:space="preserve">doc: </w:t>
+      </w:r>
+      <w:r>
+        <w:rPr>
+          <w:color w:val="FF0000"/>
+          <w:sz w:val="28"/>
+          <w:szCs w:val="28"/>
+        </w:rPr>
+        <w:t>mcool2Approach_1</w:t>
+      </w:r>
+      <w:bookmarkStart w:id="0" w:name="_GoBack"/>
+      <w:bookmarkEnd w:id="0"/>
+      <w:r>
+        <w:rPr>
+          <w:color w:val="FF0000"/>
+          <w:sz w:val="28"/>
+          <w:szCs w:val="28"/>
+          <w:lang w:val="en"/>
+        </w:rPr>
+        <w:t>.docs</w:t>
+      </w:r>
+    </w:p>
+    <w:p>
+      <w:pPr>
+        <w:spacing w:after="0"/>
+        <w:jc w:val="both"/>
+        <w:rPr>
+          <w:b/>
+          <w:sz w:val="28"/>
+          <w:szCs w:val="28"/>
+          <w:u w:val="single"/>
+          <w:lang w:val="en"/>
+        </w:rPr>
+      </w:pPr>
+    </w:p>
     <w:p>
       <w:pPr>
         <w:spacing w:after="0"/>
@@ -86,10 +205,10 @@
             <v:path o:extrusionok="f" gradientshapeok="t" o:connecttype="rect"/>
             <o:lock v:ext="edit" aspectratio="t"/>
           </v:shapetype>
-          <v:shape id="_x0000_i1028" type="#_x0000_t75" style="width:253.5pt;height:22.5pt" o:ole="">
+          <v:shape id="_x0000_i1025" type="#_x0000_t75" style="width:253.5pt;height:22.5pt" o:ole="">
             <v:imagedata r:id="rId4" o:title=""/>
           </v:shape>
-          <o:OLEObject Type="Embed" ProgID="Equation.DSMT4" ShapeID="_x0000_i1028" DrawAspect="Content" ObjectID="_1559580548" r:id="rId5"/>
+          <o:OLEObject Type="Embed" ProgID="Equation.DSMT4" ShapeID="_x0000_i1025" DrawAspect="Content" ObjectID="_1605342182" r:id="rId5"/>
         </w:object>
       </w:r>
     </w:p>
@@ -129,10 +248,10 @@
           <w:szCs w:val="28"/>
         </w:rPr>
         <w:object w:dxaOrig="2720" w:dyaOrig="380">
-          <v:shape id="_x0000_i1035" type="#_x0000_t75" style="width:192.75pt;height:27pt" o:ole="">
+          <v:shape id="_x0000_i1026" type="#_x0000_t75" style="width:192.75pt;height:27pt" o:ole="">
             <v:imagedata r:id="rId6" o:title=""/>
           </v:shape>
-          <o:OLEObject Type="Embed" ProgID="Equation.DSMT4" ShapeID="_x0000_i1035" DrawAspect="Content" ObjectID="_1559580549" r:id="rId7"/>
+          <o:OLEObject Type="Embed" ProgID="Equation.DSMT4" ShapeID="_x0000_i1026" DrawAspect="Content" ObjectID="_1605342183" r:id="rId7"/>
         </w:object>
       </w:r>
     </w:p>
@@ -157,10 +276,10 @@
           <w:szCs w:val="28"/>
         </w:rPr>
         <w:object w:dxaOrig="2900" w:dyaOrig="380">
-          <v:shape id="_x0000_i1037" type="#_x0000_t75" style="width:205.5pt;height:27pt" o:ole="">
+          <v:shape id="_x0000_i1027" type="#_x0000_t75" style="width:205.5pt;height:27pt" o:ole="">
             <v:imagedata r:id="rId8" o:title=""/>
           </v:shape>
-          <o:OLEObject Type="Embed" ProgID="Equation.DSMT4" ShapeID="_x0000_i1037" DrawAspect="Content" ObjectID="_1559580550" r:id="rId9"/>
+          <o:OLEObject Type="Embed" ProgID="Equation.DSMT4" ShapeID="_x0000_i1027" DrawAspect="Content" ObjectID="_1605342184" r:id="rId9"/>
         </w:object>
       </w:r>
     </w:p>
@@ -185,10 +304,10 @@
           <w:szCs w:val="28"/>
         </w:rPr>
         <w:object w:dxaOrig="2840" w:dyaOrig="380">
-          <v:shape id="_x0000_i1041" type="#_x0000_t75" style="width:201pt;height:27pt" o:ole="">
+          <v:shape id="_x0000_i1028" type="#_x0000_t75" style="width:201pt;height:27pt" o:ole="">
             <v:imagedata r:id="rId10" o:title=""/>
           </v:shape>
-          <o:OLEObject Type="Embed" ProgID="Equation.DSMT4" ShapeID="_x0000_i1041" DrawAspect="Content" ObjectID="_1559580551" r:id="rId11"/>
+          <o:OLEObject Type="Embed" ProgID="Equation.DSMT4" ShapeID="_x0000_i1028" DrawAspect="Content" ObjectID="_1605342185" r:id="rId11"/>
         </w:object>
       </w:r>
     </w:p>
@@ -204,35 +323,7 @@
           <w:sz w:val="28"/>
           <w:szCs w:val="28"/>
         </w:rPr>
-        <w:t>Electron (</w:t>
-      </w:r>
-      <w:r>
-        <w:rPr>
-          <w:sz w:val="28"/>
-          <w:szCs w:val="28"/>
-        </w:rPr>
-        <w:t>phase-action</w:t>
-      </w:r>
-      <w:r>
-        <w:rPr>
-          <w:sz w:val="28"/>
-          <w:szCs w:val="28"/>
-        </w:rPr>
-        <w:t xml:space="preserve">):            </w:t>
-      </w:r>
-      <w:r>
-        <w:rPr>
-          <w:sz w:val="28"/>
-          <w:szCs w:val="28"/>
-        </w:rPr>
-        <w:t xml:space="preserve">   </w:t>
-      </w:r>
-      <w:r>
-        <w:rPr>
-          <w:sz w:val="28"/>
-          <w:szCs w:val="28"/>
-        </w:rPr>
-        <w:t xml:space="preserve"> </w:t>
+        <w:t xml:space="preserve">Electron (phase-action):                </w:t>
       </w:r>
       <w:r>
         <w:rPr>
@@ -241,10 +332,10 @@
           <w:szCs w:val="28"/>
         </w:rPr>
         <w:object w:dxaOrig="2720" w:dyaOrig="380">
-          <v:shape id="_x0000_i1045" type="#_x0000_t75" style="width:192.75pt;height:27pt" o:ole="">
+          <v:shape id="_x0000_i1029" type="#_x0000_t75" style="width:192.75pt;height:27pt" o:ole="">
             <v:imagedata r:id="rId12" o:title=""/>
           </v:shape>
-          <o:OLEObject Type="Embed" ProgID="Equation.DSMT4" ShapeID="_x0000_i1045" DrawAspect="Content" ObjectID="_1559580552" r:id="rId13"/>
+          <o:OLEObject Type="Embed" ProgID="Equation.DSMT4" ShapeID="_x0000_i1029" DrawAspect="Content" ObjectID="_1605342186" r:id="rId13"/>
         </w:object>
       </w:r>
     </w:p>
@@ -320,7 +411,6 @@
         </w:drawing>
       </w:r>
     </w:p>
-    <w:bookmarkStart w:id="0" w:name="_GoBack"/>
     <w:p>
       <w:pPr>
         <w:jc w:val="center"/>
@@ -336,19 +426,19 @@
           <w:szCs w:val="28"/>
         </w:rPr>
         <w:object w:dxaOrig="3540" w:dyaOrig="720">
-          <v:shape id="_x0000_i1074" type="#_x0000_t75" style="width:250.5pt;height:51pt" o:ole="">
+          <v:shape id="_x0000_i1030" type="#_x0000_t75" style="width:250.5pt;height:51pt" o:ole="">
             <v:imagedata r:id="rId15" o:title=""/>
           </v:shape>
-          <o:OLEObject Type="Embed" ProgID="Equation.DSMT4" ShapeID="_x0000_i1074" DrawAspect="Content" ObjectID="_1559580553" r:id="rId16"/>
+          <o:OLEObject Type="Embed" ProgID="Equation.DSMT4" ShapeID="_x0000_i1030" DrawAspect="Content" ObjectID="_1605342187" r:id="rId16"/>
         </w:object>
       </w:r>
-      <w:bookmarkEnd w:id="0"/>
     </w:p>
     <w:p>
       <w:r>
         <w:rPr>
           <w:noProof/>
         </w:rPr>
+        <w:lastRenderedPageBreak/>
         <w:drawing>
           <wp:inline distT="0" distB="0" distL="0" distR="0">
             <wp:extent cx="5943600" cy="1701800"/>
@@ -407,10 +497,10 @@
           <w:szCs w:val="28"/>
         </w:rPr>
         <w:object w:dxaOrig="6340" w:dyaOrig="820">
-          <v:shape id="_x0000_i1054" type="#_x0000_t75" style="width:449.25pt;height:57.75pt" o:ole="">
+          <v:shape id="_x0000_i1031" type="#_x0000_t75" style="width:449.25pt;height:57.75pt" o:ole="">
             <v:imagedata r:id="rId18" o:title=""/>
           </v:shape>
-          <o:OLEObject Type="Embed" ProgID="Equation.DSMT4" ShapeID="_x0000_i1054" DrawAspect="Content" ObjectID="_1559580554" r:id="rId19"/>
+          <o:OLEObject Type="Embed" ProgID="Equation.DSMT4" ShapeID="_x0000_i1031" DrawAspect="Content" ObjectID="_1605342188" r:id="rId19"/>
         </w:object>
       </w:r>
     </w:p>
@@ -422,7 +512,6 @@
         <w:rPr>
           <w:noProof/>
         </w:rPr>
-        <w:lastRenderedPageBreak/>
         <w:drawing>
           <wp:inline distT="0" distB="0" distL="0" distR="0">
             <wp:extent cx="5943600" cy="581025"/>
@@ -481,10 +570,10 @@
           <w:szCs w:val="28"/>
         </w:rPr>
         <w:object w:dxaOrig="2680" w:dyaOrig="740">
-          <v:shape id="_x0000_i1057" type="#_x0000_t75" style="width:189.75pt;height:52.5pt" o:ole="">
+          <v:shape id="_x0000_i1032" type="#_x0000_t75" style="width:189.75pt;height:52.5pt" o:ole="">
             <v:imagedata r:id="rId21" o:title=""/>
           </v:shape>
-          <o:OLEObject Type="Embed" ProgID="Equation.DSMT4" ShapeID="_x0000_i1057" DrawAspect="Content" ObjectID="_1559580555" r:id="rId22"/>
+          <o:OLEObject Type="Embed" ProgID="Equation.DSMT4" ShapeID="_x0000_i1032" DrawAspect="Content" ObjectID="_1605342189" r:id="rId22"/>
         </w:object>
       </w:r>
     </w:p>
@@ -554,10 +643,10 @@
           <w:szCs w:val="28"/>
         </w:rPr>
         <w:object w:dxaOrig="2620" w:dyaOrig="800">
-          <v:shape id="_x0000_i1060" type="#_x0000_t75" style="width:186pt;height:57pt" o:ole="">
+          <v:shape id="_x0000_i1033" type="#_x0000_t75" style="width:186pt;height:57pt" o:ole="">
             <v:imagedata r:id="rId24" o:title=""/>
           </v:shape>
-          <o:OLEObject Type="Embed" ProgID="Equation.DSMT4" ShapeID="_x0000_i1060" DrawAspect="Content" ObjectID="_1559580556" r:id="rId25"/>
+          <o:OLEObject Type="Embed" ProgID="Equation.DSMT4" ShapeID="_x0000_i1033" DrawAspect="Content" ObjectID="_1605342190" r:id="rId25"/>
         </w:object>
       </w:r>
     </w:p>
@@ -627,10 +716,10 @@
           <w:szCs w:val="28"/>
         </w:rPr>
         <w:object w:dxaOrig="4080" w:dyaOrig="1080">
-          <v:shape id="_x0000_i1063" type="#_x0000_t75" style="width:288.75pt;height:76.5pt" o:ole="">
+          <v:shape id="_x0000_i1034" type="#_x0000_t75" style="width:288.75pt;height:76.5pt" o:ole="">
             <v:imagedata r:id="rId27" o:title=""/>
           </v:shape>
-          <o:OLEObject Type="Embed" ProgID="Equation.DSMT4" ShapeID="_x0000_i1063" DrawAspect="Content" ObjectID="_1559580557" r:id="rId28"/>
+          <o:OLEObject Type="Embed" ProgID="Equation.DSMT4" ShapeID="_x0000_i1034" DrawAspect="Content" ObjectID="_1605342191" r:id="rId28"/>
         </w:object>
       </w:r>
     </w:p>
@@ -700,10 +789,10 @@
           <w:szCs w:val="28"/>
         </w:rPr>
         <w:object w:dxaOrig="6740" w:dyaOrig="820">
-          <v:shape id="_x0000_i1066" type="#_x0000_t75" style="width:477.75pt;height:57.75pt" o:ole="">
+          <v:shape id="_x0000_i1035" type="#_x0000_t75" style="width:477.75pt;height:57.75pt" o:ole="">
             <v:imagedata r:id="rId30" o:title=""/>
           </v:shape>
-          <o:OLEObject Type="Embed" ProgID="Equation.DSMT4" ShapeID="_x0000_i1066" DrawAspect="Content" ObjectID="_1559580558" r:id="rId31"/>
+          <o:OLEObject Type="Embed" ProgID="Equation.DSMT4" ShapeID="_x0000_i1035" DrawAspect="Content" ObjectID="_1605342192" r:id="rId31"/>
         </w:object>
       </w:r>
     </w:p>
@@ -773,10 +862,10 @@
           <w:szCs w:val="28"/>
         </w:rPr>
         <w:object w:dxaOrig="4720" w:dyaOrig="680">
-          <v:shape id="_x0000_i1069" type="#_x0000_t75" style="width:334.5pt;height:48pt" o:ole="">
+          <v:shape id="_x0000_i1036" type="#_x0000_t75" style="width:334.5pt;height:48pt" o:ole="">
             <v:imagedata r:id="rId33" o:title=""/>
           </v:shape>
-          <o:OLEObject Type="Embed" ProgID="Equation.DSMT4" ShapeID="_x0000_i1069" DrawAspect="Content" ObjectID="_1559580559" r:id="rId34"/>
+          <o:OLEObject Type="Embed" ProgID="Equation.DSMT4" ShapeID="_x0000_i1036" DrawAspect="Content" ObjectID="_1605342193" r:id="rId34"/>
         </w:object>
       </w:r>
     </w:p>
@@ -796,7 +885,7 @@
 </file>
 
 <file path=word/styles.xml><?xml version="1.0" encoding="utf-8"?>
-<w:styles xmlns:mc="http://schemas.openxmlformats.org/markup-compatibility/2006" xmlns:r="http://schemas.openxmlformats.org/officeDocument/2006/relationships" xmlns:w="http://schemas.openxmlformats.org/wordprocessingml/2006/main" xmlns:w14="http://schemas.microsoft.com/office/word/2010/wordml" xmlns:w15="http://schemas.microsoft.com/office/word/2012/wordml" xmlns:w16se="http://schemas.microsoft.com/office/word/2015/wordml/symex" mc:Ignorable="w14 w15 w16se">
+<w:styles xmlns:mc="http://schemas.openxmlformats.org/markup-compatibility/2006" xmlns:r="http://schemas.openxmlformats.org/officeDocument/2006/relationships" xmlns:w="http://schemas.openxmlformats.org/wordprocessingml/2006/main" xmlns:w14="http://schemas.microsoft.com/office/word/2010/wordml" xmlns:w15="http://schemas.microsoft.com/office/word/2012/wordml" xmlns:w16cid="http://schemas.microsoft.com/office/word/2016/wordml/cid" xmlns:w16se="http://schemas.microsoft.com/office/word/2015/wordml/symex" mc:Ignorable="w14 w15 w16se w16cid">
   <w:docDefaults>
     <w:rPrDefault>
       <w:rPr>
@@ -812,7 +901,7 @@
       </w:pPr>
     </w:pPrDefault>
   </w:docDefaults>
-  <w:latentStyles w:defLockedState="0" w:defUIPriority="99" w:defSemiHidden="0" w:defUnhideWhenUsed="0" w:defQFormat="0" w:count="374">
+  <w:latentStyles w:defLockedState="0" w:defUIPriority="99" w:defSemiHidden="0" w:defUnhideWhenUsed="0" w:defQFormat="0" w:count="375">
     <w:lsdException w:name="Normal" w:uiPriority="0" w:qFormat="1"/>
     <w:lsdException w:name="heading 1" w:uiPriority="9" w:qFormat="1"/>
     <w:lsdException w:name="heading 2" w:semiHidden="1" w:uiPriority="9" w:unhideWhenUsed="1" w:qFormat="1"/>
@@ -918,7 +1007,6 @@
     <w:lsdException w:name="HTML Sample" w:semiHidden="1" w:unhideWhenUsed="1"/>
     <w:lsdException w:name="HTML Typewriter" w:semiHidden="1" w:unhideWhenUsed="1"/>
     <w:lsdException w:name="HTML Variable" w:semiHidden="1" w:unhideWhenUsed="1"/>
-    <w:lsdException w:name="Normal Table" w:semiHidden="1" w:unhideWhenUsed="1"/>
     <w:lsdException w:name="annotation subject" w:semiHidden="1" w:unhideWhenUsed="1"/>
     <w:lsdException w:name="No List" w:semiHidden="1" w:unhideWhenUsed="1"/>
     <w:lsdException w:name="Outline List 1" w:semiHidden="1" w:unhideWhenUsed="1"/>
@@ -965,10 +1053,8 @@
     <w:lsdException w:name="Table Subtle 2" w:semiHidden="1" w:unhideWhenUsed="1"/>
     <w:lsdException w:name="Table Web 1" w:semiHidden="1" w:unhideWhenUsed="1"/>
     <w:lsdException w:name="Table Web 2" w:semiHidden="1" w:unhideWhenUsed="1"/>
-    <w:lsdException w:name="Table Web 3" w:semiHidden="1" w:unhideWhenUsed="1"/>
     <w:lsdException w:name="Balloon Text" w:semiHidden="1" w:unhideWhenUsed="1"/>
     <w:lsdException w:name="Table Grid" w:uiPriority="39"/>
-    <w:lsdException w:name="Table Theme" w:semiHidden="1" w:unhideWhenUsed="1"/>
     <w:lsdException w:name="Placeholder Text" w:semiHidden="1"/>
     <w:lsdException w:name="No Spacing" w:uiPriority="1" w:qFormat="1"/>
     <w:lsdException w:name="Light Shading" w:uiPriority="60"/>
@@ -1187,6 +1273,7 @@
     <w:lsdException w:name="Mention" w:semiHidden="1" w:unhideWhenUsed="1"/>
     <w:lsdException w:name="Smart Hyperlink" w:semiHidden="1" w:unhideWhenUsed="1"/>
     <w:lsdException w:name="Hashtag" w:semiHidden="1" w:unhideWhenUsed="1"/>
+    <w:lsdException w:name="Unresolved Mention" w:semiHidden="1" w:unhideWhenUsed="1"/>
   </w:latentStyles>
   <w:style w:type="paragraph" w:default="1" w:styleId="Normal">
     <w:name w:val="Normal"/>

</xml_diff>